<commit_message>
Inclusion of the submission URL.
</commit_message>
<xml_diff>
--- a/cfp/CALL FOR PAPERS.docx
+++ b/cfp/CALL FOR PAPERS.docx
@@ -331,7 +331,23 @@
           <w:sz w:val="21"/>
           <w:szCs w:val="21"/>
         </w:rPr>
-        <w:t>celebrate 20 years since the first edition of the workshop, held in conjunction</w:t>
+        <w:t xml:space="preserve">celebrate 20 years since </w:t>
+      </w:r>
+      <w:r>
+        <w:rPr>
+          <w:rFonts w:ascii="IBM Plex Sans" w:hAnsi="IBM Plex Sans"/>
+          <w:sz w:val="21"/>
+          <w:szCs w:val="21"/>
+        </w:rPr>
+        <w:t>its</w:t>
+      </w:r>
+      <w:r>
+        <w:rPr>
+          <w:rFonts w:ascii="IBM Plex Sans" w:hAnsi="IBM Plex Sans"/>
+          <w:sz w:val="21"/>
+          <w:szCs w:val="21"/>
+        </w:rPr>
+        <w:t xml:space="preserve"> first edition, held in conjunction</w:t>
       </w:r>
       <w:r>
         <w:rPr>
@@ -363,7 +379,23 @@
           <w:sz w:val="21"/>
           <w:szCs w:val="21"/>
         </w:rPr>
-        <w:t>This year, we intend to follow on the success of over two decades of previous</w:t>
+        <w:t>This year, we intend to follow on the success of over two decades</w:t>
+      </w:r>
+      <w:r>
+        <w:rPr>
+          <w:rFonts w:ascii="IBM Plex Sans" w:hAnsi="IBM Plex Sans"/>
+          <w:sz w:val="21"/>
+          <w:szCs w:val="21"/>
+        </w:rPr>
+        <w:t xml:space="preserve"> of this event, </w:t>
+      </w:r>
+      <w:r>
+        <w:rPr>
+          <w:rFonts w:ascii="IBM Plex Sans" w:hAnsi="IBM Plex Sans"/>
+          <w:sz w:val="21"/>
+          <w:szCs w:val="21"/>
+        </w:rPr>
+        <w:t>providing researchers with a leading-edge view on the state of the art</w:t>
       </w:r>
       <w:r>
         <w:rPr>
@@ -379,23 +411,7 @@
           <w:sz w:val="21"/>
           <w:szCs w:val="21"/>
         </w:rPr>
-        <w:t xml:space="preserve">editions providing researchers with a </w:t>
-      </w:r>
-      <w:r>
-        <w:rPr>
-          <w:rFonts w:ascii="IBM Plex Sans" w:hAnsi="IBM Plex Sans"/>
-          <w:sz w:val="21"/>
-          <w:szCs w:val="21"/>
-        </w:rPr>
-        <w:t>leading-edge</w:t>
-      </w:r>
-      <w:r>
-        <w:rPr>
-          <w:rFonts w:ascii="IBM Plex Sans" w:hAnsi="IBM Plex Sans"/>
-          <w:sz w:val="21"/>
-          <w:szCs w:val="21"/>
-        </w:rPr>
-        <w:t xml:space="preserve"> view on the state of the art</w:t>
+        <w:t>in adaptive middleware and the engineering of adaptive and autonomous</w:t>
       </w:r>
       <w:r>
         <w:rPr>
@@ -411,7 +427,171 @@
           <w:sz w:val="21"/>
           <w:szCs w:val="21"/>
         </w:rPr>
-        <w:t>in adaptive middleware and the engineering of adaptive and autonomous</w:t>
+        <w:t>distributed systems</w:t>
+      </w:r>
+      <w:r>
+        <w:rPr>
+          <w:rFonts w:ascii="IBM Plex Sans" w:hAnsi="IBM Plex Sans"/>
+          <w:sz w:val="21"/>
+          <w:szCs w:val="21"/>
+        </w:rPr>
+        <w:t>, as well as fostering an exciting environment for cooperation among researchers.</w:t>
+      </w:r>
+    </w:p>
+    <w:p>
+      <w:pPr>
+        <w:jc w:val="both"/>
+        <w:rPr>
+          <w:rFonts w:ascii="IBM Plex Sans" w:hAnsi="IBM Plex Sans"/>
+          <w:sz w:val="21"/>
+          <w:szCs w:val="21"/>
+        </w:rPr>
+      </w:pPr>
+    </w:p>
+    <w:p>
+      <w:pPr>
+        <w:jc w:val="both"/>
+        <w:rPr>
+          <w:rFonts w:ascii="IBM Plex Sans" w:hAnsi="IBM Plex Sans"/>
+          <w:sz w:val="21"/>
+          <w:szCs w:val="21"/>
+        </w:rPr>
+      </w:pPr>
+      <w:r>
+        <w:rPr>
+          <w:rFonts w:ascii="IBM Plex Sans" w:hAnsi="IBM Plex Sans"/>
+          <w:sz w:val="21"/>
+          <w:szCs w:val="21"/>
+        </w:rPr>
+        <w:t>Originally</w:t>
+      </w:r>
+      <w:r>
+        <w:rPr>
+          <w:rFonts w:ascii="IBM Plex Sans" w:hAnsi="IBM Plex Sans"/>
+          <w:sz w:val="21"/>
+          <w:szCs w:val="21"/>
+        </w:rPr>
+        <w:t>,</w:t>
+      </w:r>
+      <w:r>
+        <w:rPr>
+          <w:rFonts w:ascii="IBM Plex Sans" w:hAnsi="IBM Plex Sans"/>
+          <w:sz w:val="21"/>
+          <w:szCs w:val="21"/>
+        </w:rPr>
+        <w:t xml:space="preserve"> adaptive and reflective </w:t>
+      </w:r>
+      <w:r>
+        <w:rPr>
+          <w:rFonts w:ascii="IBM Plex Sans" w:hAnsi="IBM Plex Sans"/>
+          <w:sz w:val="21"/>
+          <w:szCs w:val="21"/>
+        </w:rPr>
+        <w:t xml:space="preserve">middleware was motivated mainly </w:t>
+      </w:r>
+      <w:r>
+        <w:rPr>
+          <w:rFonts w:ascii="IBM Plex Sans" w:hAnsi="IBM Plex Sans"/>
+          <w:sz w:val="21"/>
+          <w:szCs w:val="21"/>
+        </w:rPr>
+        <w:t>by</w:t>
+      </w:r>
+      <w:r>
+        <w:rPr>
+          <w:rFonts w:ascii="IBM Plex Sans" w:hAnsi="IBM Plex Sans"/>
+          <w:sz w:val="21"/>
+          <w:szCs w:val="21"/>
+        </w:rPr>
+        <w:t xml:space="preserve"> resource-constrained devices and mobile computing. Nowadays, the </w:t>
+      </w:r>
+      <w:r>
+        <w:rPr>
+          <w:rFonts w:ascii="IBM Plex Sans" w:hAnsi="IBM Plex Sans"/>
+          <w:sz w:val="21"/>
+          <w:szCs w:val="21"/>
+        </w:rPr>
+        <w:t xml:space="preserve">evolution of adaptive middleware </w:t>
+      </w:r>
+      <w:r>
+        <w:rPr>
+          <w:rFonts w:ascii="IBM Plex Sans" w:hAnsi="IBM Plex Sans"/>
+          <w:sz w:val="21"/>
+          <w:szCs w:val="21"/>
+        </w:rPr>
+        <w:t>technologies</w:t>
+      </w:r>
+      <w:r>
+        <w:rPr>
+          <w:rFonts w:ascii="IBM Plex Sans" w:hAnsi="IBM Plex Sans"/>
+          <w:sz w:val="21"/>
+          <w:szCs w:val="21"/>
+        </w:rPr>
+        <w:t xml:space="preserve"> is driven by </w:t>
+      </w:r>
+      <w:r>
+        <w:rPr>
+          <w:rFonts w:ascii="IBM Plex Sans" w:hAnsi="IBM Plex Sans"/>
+          <w:sz w:val="21"/>
+          <w:szCs w:val="21"/>
+        </w:rPr>
+        <w:t xml:space="preserve">new classes of large-scale </w:t>
+      </w:r>
+      <w:r>
+        <w:rPr>
+          <w:rFonts w:ascii="IBM Plex Sans" w:hAnsi="IBM Plex Sans"/>
+          <w:sz w:val="21"/>
+          <w:szCs w:val="21"/>
+        </w:rPr>
+        <w:t xml:space="preserve">distributed, pervasive </w:t>
+      </w:r>
+      <w:r>
+        <w:rPr>
+          <w:rFonts w:ascii="IBM Plex Sans" w:hAnsi="IBM Plex Sans"/>
+          <w:sz w:val="21"/>
+          <w:szCs w:val="21"/>
+        </w:rPr>
+        <w:t>and resilient applications</w:t>
+      </w:r>
+      <w:r>
+        <w:rPr>
+          <w:rFonts w:ascii="IBM Plex Sans" w:hAnsi="IBM Plex Sans"/>
+          <w:sz w:val="21"/>
+          <w:szCs w:val="21"/>
+        </w:rPr>
+        <w:t xml:space="preserve"> for multi and hybrid cloud, Internet of Things, </w:t>
+      </w:r>
+      <w:r>
+        <w:rPr>
+          <w:rFonts w:ascii="IBM Plex Sans" w:hAnsi="IBM Plex Sans"/>
+          <w:sz w:val="21"/>
+          <w:szCs w:val="21"/>
+        </w:rPr>
+        <w:t xml:space="preserve">smart cities, </w:t>
+      </w:r>
+      <w:r>
+        <w:rPr>
+          <w:rFonts w:ascii="IBM Plex Sans" w:hAnsi="IBM Plex Sans"/>
+          <w:sz w:val="21"/>
+          <w:szCs w:val="21"/>
+        </w:rPr>
+        <w:t xml:space="preserve">intelligent transportation, smart grids, Blockchain networks, resilient supply chains, </w:t>
+      </w:r>
+      <w:r>
+        <w:rPr>
+          <w:rFonts w:ascii="IBM Plex Sans" w:hAnsi="IBM Plex Sans"/>
+          <w:sz w:val="21"/>
+          <w:szCs w:val="21"/>
+        </w:rPr>
+        <w:t xml:space="preserve">remote healthcare, </w:t>
+      </w:r>
+      <w:r>
+        <w:rPr>
+          <w:rFonts w:ascii="IBM Plex Sans" w:hAnsi="IBM Plex Sans"/>
+          <w:sz w:val="21"/>
+          <w:szCs w:val="21"/>
+        </w:rPr>
+        <w:t>among others.</w:t>
       </w:r>
       <w:r>
         <w:rPr>
@@ -421,13 +601,33 @@
         </w:rPr>
         <w:t xml:space="preserve"> </w:t>
       </w:r>
-      <w:r>
-        <w:rPr>
-          <w:rFonts w:ascii="IBM Plex Sans" w:hAnsi="IBM Plex Sans"/>
-          <w:sz w:val="21"/>
-          <w:szCs w:val="21"/>
-        </w:rPr>
-        <w:t>distributed systems. New classes of applications such as smart and connected</w:t>
+    </w:p>
+    <w:p>
+      <w:pPr>
+        <w:jc w:val="both"/>
+        <w:rPr>
+          <w:rFonts w:ascii="IBM Plex Sans" w:hAnsi="IBM Plex Sans"/>
+          <w:sz w:val="21"/>
+          <w:szCs w:val="21"/>
+        </w:rPr>
+      </w:pPr>
+    </w:p>
+    <w:p>
+      <w:pPr>
+        <w:jc w:val="both"/>
+        <w:rPr>
+          <w:rFonts w:ascii="IBM Plex Sans" w:hAnsi="IBM Plex Sans"/>
+          <w:sz w:val="21"/>
+          <w:szCs w:val="21"/>
+        </w:rPr>
+      </w:pPr>
+      <w:r>
+        <w:rPr>
+          <w:rFonts w:ascii="IBM Plex Sans" w:hAnsi="IBM Plex Sans"/>
+          <w:sz w:val="21"/>
+          <w:szCs w:val="21"/>
+        </w:rPr>
+        <w:t>Applying reflective techniques to open-up the implementation of middleware and</w:t>
       </w:r>
       <w:r>
         <w:rPr>
@@ -443,7 +643,7 @@
           <w:sz w:val="21"/>
           <w:szCs w:val="21"/>
         </w:rPr>
-        <w:t>city applications, industrial networked and cloud applications, the Internet of</w:t>
+        <w:t>related software platforms for interoperability, one-to-many deployment, and</w:t>
       </w:r>
       <w:r>
         <w:rPr>
@@ -459,7 +659,7 @@
           <w:sz w:val="21"/>
           <w:szCs w:val="21"/>
         </w:rPr>
-        <w:t>Things, intelligent transport, smart grids, Blockchain networks and their</w:t>
+        <w:t>adaptability have proved particularly successful and influential in the past.</w:t>
       </w:r>
       <w:r>
         <w:rPr>
@@ -475,7 +675,79 @@
           <w:sz w:val="21"/>
           <w:szCs w:val="21"/>
         </w:rPr>
-        <w:t>combination drive the need for new adaptive middleware solutions.</w:t>
+        <w:t>However, there are still open challenges</w:t>
+      </w:r>
+      <w:r>
+        <w:rPr>
+          <w:rFonts w:ascii="IBM Plex Sans" w:hAnsi="IBM Plex Sans"/>
+          <w:sz w:val="21"/>
+          <w:szCs w:val="21"/>
+        </w:rPr>
+        <w:t xml:space="preserve"> mainly related to</w:t>
+      </w:r>
+      <w:r>
+        <w:rPr>
+          <w:rFonts w:ascii="IBM Plex Sans" w:hAnsi="IBM Plex Sans"/>
+          <w:sz w:val="21"/>
+          <w:szCs w:val="21"/>
+        </w:rPr>
+        <w:t xml:space="preserve"> scalability</w:t>
+      </w:r>
+      <w:r>
+        <w:rPr>
+          <w:rFonts w:ascii="IBM Plex Sans" w:hAnsi="IBM Plex Sans"/>
+          <w:sz w:val="21"/>
+          <w:szCs w:val="21"/>
+        </w:rPr>
+        <w:t>, heterogeneity</w:t>
+      </w:r>
+      <w:r>
+        <w:rPr>
+          <w:rFonts w:ascii="IBM Plex Sans" w:hAnsi="IBM Plex Sans"/>
+          <w:sz w:val="21"/>
+          <w:szCs w:val="21"/>
+        </w:rPr>
+        <w:t xml:space="preserve"> and decentralized</w:t>
+      </w:r>
+      <w:r>
+        <w:rPr>
+          <w:rFonts w:ascii="IBM Plex Sans" w:hAnsi="IBM Plex Sans"/>
+          <w:sz w:val="21"/>
+          <w:szCs w:val="21"/>
+        </w:rPr>
+        <w:t xml:space="preserve"> </w:t>
+      </w:r>
+      <w:r>
+        <w:rPr>
+          <w:rFonts w:ascii="IBM Plex Sans" w:hAnsi="IBM Plex Sans"/>
+          <w:sz w:val="21"/>
+          <w:szCs w:val="21"/>
+        </w:rPr>
+        <w:t>management</w:t>
+      </w:r>
+      <w:r>
+        <w:rPr>
+          <w:rFonts w:ascii="IBM Plex Sans" w:hAnsi="IBM Plex Sans"/>
+          <w:sz w:val="21"/>
+          <w:szCs w:val="21"/>
+        </w:rPr>
+        <w:t>,</w:t>
+      </w:r>
+      <w:r>
+        <w:rPr>
+          <w:rFonts w:ascii="IBM Plex Sans" w:hAnsi="IBM Plex Sans"/>
+          <w:sz w:val="21"/>
+          <w:szCs w:val="21"/>
+        </w:rPr>
+        <w:t xml:space="preserve"> as well as resilient and autonomous real-time operations</w:t>
+      </w:r>
+      <w:r>
+        <w:rPr>
+          <w:rFonts w:ascii="IBM Plex Sans" w:hAnsi="IBM Plex Sans"/>
+          <w:sz w:val="21"/>
+          <w:szCs w:val="21"/>
+        </w:rPr>
+        <w:t>.</w:t>
       </w:r>
     </w:p>
     <w:p>
@@ -503,7 +775,31 @@
           <w:sz w:val="21"/>
           <w:szCs w:val="21"/>
         </w:rPr>
-        <w:t>Applying reflective techniques to open-up the implementation of middleware and</w:t>
+        <w:t>Following the trend in recent editions, t</w:t>
+      </w:r>
+      <w:r>
+        <w:rPr>
+          <w:rFonts w:ascii="IBM Plex Sans" w:hAnsi="IBM Plex Sans"/>
+          <w:sz w:val="21"/>
+          <w:szCs w:val="21"/>
+        </w:rPr>
+        <w:t xml:space="preserve">his </w:t>
+      </w:r>
+      <w:r>
+        <w:rPr>
+          <w:rFonts w:ascii="IBM Plex Sans" w:hAnsi="IBM Plex Sans"/>
+          <w:sz w:val="21"/>
+          <w:szCs w:val="21"/>
+        </w:rPr>
+        <w:t xml:space="preserve">year the ARM workshop will </w:t>
+      </w:r>
+      <w:r>
+        <w:rPr>
+          <w:rFonts w:ascii="IBM Plex Sans" w:hAnsi="IBM Plex Sans"/>
+          <w:sz w:val="21"/>
+          <w:szCs w:val="21"/>
+        </w:rPr>
+        <w:t>bring</w:t>
       </w:r>
       <w:r>
         <w:rPr>
@@ -519,7 +815,23 @@
           <w:sz w:val="21"/>
           <w:szCs w:val="21"/>
         </w:rPr>
-        <w:t>related software platforms for interoperability, one-to-many deployment, and</w:t>
+        <w:t xml:space="preserve">together experts involved in designing and reusing adaptive </w:t>
+      </w:r>
+      <w:r>
+        <w:rPr>
+          <w:rFonts w:ascii="IBM Plex Sans" w:hAnsi="IBM Plex Sans"/>
+          <w:sz w:val="21"/>
+          <w:szCs w:val="21"/>
+        </w:rPr>
+        <w:t>systems</w:t>
+      </w:r>
+      <w:r>
+        <w:rPr>
+          <w:rFonts w:ascii="IBM Plex Sans" w:hAnsi="IBM Plex Sans"/>
+          <w:sz w:val="21"/>
+          <w:szCs w:val="21"/>
+        </w:rPr>
+        <w:t xml:space="preserve"> at</w:t>
       </w:r>
       <w:r>
         <w:rPr>
@@ -535,7 +847,55 @@
           <w:sz w:val="21"/>
           <w:szCs w:val="21"/>
         </w:rPr>
-        <w:t>adaptability have proved particularly successful and influential in the past.</w:t>
+        <w:t xml:space="preserve">different </w:t>
+      </w:r>
+      <w:r>
+        <w:rPr>
+          <w:rFonts w:ascii="IBM Plex Sans" w:hAnsi="IBM Plex Sans"/>
+          <w:sz w:val="21"/>
+          <w:szCs w:val="21"/>
+        </w:rPr>
+        <w:t>layers</w:t>
+      </w:r>
+      <w:r>
+        <w:rPr>
+          <w:rFonts w:ascii="IBM Plex Sans" w:hAnsi="IBM Plex Sans"/>
+          <w:sz w:val="21"/>
+          <w:szCs w:val="21"/>
+        </w:rPr>
+        <w:t xml:space="preserve">, including </w:t>
+      </w:r>
+      <w:r>
+        <w:rPr>
+          <w:rFonts w:ascii="IBM Plex Sans" w:hAnsi="IBM Plex Sans"/>
+          <w:sz w:val="21"/>
+          <w:szCs w:val="21"/>
+        </w:rPr>
+        <w:t xml:space="preserve">application </w:t>
+      </w:r>
+      <w:r>
+        <w:rPr>
+          <w:rFonts w:ascii="IBM Plex Sans" w:hAnsi="IBM Plex Sans"/>
+          <w:sz w:val="21"/>
+          <w:szCs w:val="21"/>
+        </w:rPr>
+        <w:t>architectu</w:t>
+      </w:r>
+      <w:r>
+        <w:rPr>
+          <w:rFonts w:ascii="IBM Plex Sans" w:hAnsi="IBM Plex Sans"/>
+          <w:sz w:val="21"/>
+          <w:szCs w:val="21"/>
+        </w:rPr>
+        <w:t>re</w:t>
+      </w:r>
+      <w:r>
+        <w:rPr>
+          <w:rFonts w:ascii="IBM Plex Sans" w:hAnsi="IBM Plex Sans"/>
+          <w:sz w:val="21"/>
+          <w:szCs w:val="21"/>
+        </w:rPr>
+        <w:t>, OS, virtualization</w:t>
       </w:r>
       <w:r>
         <w:rPr>
@@ -551,7 +911,15 @@
           <w:sz w:val="21"/>
           <w:szCs w:val="21"/>
         </w:rPr>
-        <w:t>However, there are still open challenges, such as scalability and decentralized</w:t>
+        <w:t>technology and network</w:t>
+      </w:r>
+      <w:r>
+        <w:rPr>
+          <w:rFonts w:ascii="IBM Plex Sans" w:hAnsi="IBM Plex Sans"/>
+          <w:sz w:val="21"/>
+          <w:szCs w:val="21"/>
+        </w:rPr>
+        <w:t>. We are also interested in</w:t>
       </w:r>
       <w:r>
         <w:rPr>
@@ -567,7 +935,31 @@
           <w:sz w:val="21"/>
           <w:szCs w:val="21"/>
         </w:rPr>
-        <w:t>management as well as resilient and autonomous real-time operations, that</w:t>
+        <w:t>work exploring abstractions and t</w:t>
+      </w:r>
+      <w:r>
+        <w:rPr>
+          <w:rFonts w:ascii="IBM Plex Sans" w:hAnsi="IBM Plex Sans"/>
+          <w:sz w:val="21"/>
+          <w:szCs w:val="21"/>
+        </w:rPr>
+        <w:t xml:space="preserve">echniques </w:t>
+      </w:r>
+      <w:r>
+        <w:rPr>
+          <w:rFonts w:ascii="IBM Plex Sans" w:hAnsi="IBM Plex Sans"/>
+          <w:sz w:val="21"/>
+          <w:szCs w:val="21"/>
+        </w:rPr>
+        <w:t xml:space="preserve">for adaptation </w:t>
+      </w:r>
+      <w:r>
+        <w:rPr>
+          <w:rFonts w:ascii="IBM Plex Sans" w:hAnsi="IBM Plex Sans"/>
+          <w:sz w:val="21"/>
+          <w:szCs w:val="21"/>
+        </w:rPr>
+        <w:t>that are</w:t>
       </w:r>
       <w:r>
         <w:rPr>
@@ -583,163 +975,7 @@
           <w:sz w:val="21"/>
           <w:szCs w:val="21"/>
         </w:rPr>
-        <w:t>require further investigation to address new use cases in large and diverse</w:t>
-      </w:r>
-      <w:r>
-        <w:rPr>
-          <w:rFonts w:ascii="IBM Plex Sans" w:hAnsi="IBM Plex Sans"/>
-          <w:sz w:val="21"/>
-          <w:szCs w:val="21"/>
-        </w:rPr>
-        <w:t xml:space="preserve"> </w:t>
-      </w:r>
-      <w:r>
-        <w:rPr>
-          <w:rFonts w:ascii="IBM Plex Sans" w:hAnsi="IBM Plex Sans"/>
-          <w:sz w:val="21"/>
-          <w:szCs w:val="21"/>
-        </w:rPr>
-        <w:t>deployment contexts, such as smart city infrastructures (transportation</w:t>
-      </w:r>
-      <w:r>
-        <w:rPr>
-          <w:rFonts w:ascii="IBM Plex Sans" w:hAnsi="IBM Plex Sans"/>
-          <w:sz w:val="21"/>
-          <w:szCs w:val="21"/>
-        </w:rPr>
-        <w:t xml:space="preserve"> </w:t>
-      </w:r>
-      <w:r>
-        <w:rPr>
-          <w:rFonts w:ascii="IBM Plex Sans" w:hAnsi="IBM Plex Sans"/>
-          <w:sz w:val="21"/>
-          <w:szCs w:val="21"/>
-        </w:rPr>
-        <w:t>networks, smart grids, and water systems), communication networks, healthcare</w:t>
-      </w:r>
-      <w:r>
-        <w:rPr>
-          <w:rFonts w:ascii="IBM Plex Sans" w:hAnsi="IBM Plex Sans"/>
-          <w:sz w:val="21"/>
-          <w:szCs w:val="21"/>
-        </w:rPr>
-        <w:t xml:space="preserve"> </w:t>
-      </w:r>
-      <w:r>
-        <w:rPr>
-          <w:rFonts w:ascii="IBM Plex Sans" w:hAnsi="IBM Plex Sans"/>
-          <w:sz w:val="21"/>
-          <w:szCs w:val="21"/>
-        </w:rPr>
-        <w:t>platforms, etc.</w:t>
-      </w:r>
-    </w:p>
-    <w:p>
-      <w:pPr>
-        <w:jc w:val="both"/>
-        <w:rPr>
-          <w:rFonts w:ascii="IBM Plex Sans" w:hAnsi="IBM Plex Sans"/>
-          <w:sz w:val="21"/>
-          <w:szCs w:val="21"/>
-        </w:rPr>
-      </w:pPr>
-    </w:p>
-    <w:p>
-      <w:pPr>
-        <w:jc w:val="both"/>
-        <w:rPr>
-          <w:rFonts w:ascii="IBM Plex Sans" w:hAnsi="IBM Plex Sans"/>
-          <w:sz w:val="21"/>
-          <w:szCs w:val="21"/>
-        </w:rPr>
-      </w:pPr>
-      <w:r>
-        <w:rPr>
-          <w:rFonts w:ascii="IBM Plex Sans" w:hAnsi="IBM Plex Sans"/>
-          <w:sz w:val="21"/>
-          <w:szCs w:val="21"/>
-        </w:rPr>
-        <w:t>This edition follows the path initiated in recent editions, by bringing</w:t>
-      </w:r>
-      <w:r>
-        <w:rPr>
-          <w:rFonts w:ascii="IBM Plex Sans" w:hAnsi="IBM Plex Sans"/>
-          <w:sz w:val="21"/>
-          <w:szCs w:val="21"/>
-        </w:rPr>
-        <w:t xml:space="preserve"> </w:t>
-      </w:r>
-      <w:r>
-        <w:rPr>
-          <w:rFonts w:ascii="IBM Plex Sans" w:hAnsi="IBM Plex Sans"/>
-          <w:sz w:val="21"/>
-          <w:szCs w:val="21"/>
-        </w:rPr>
-        <w:t>together experts involved in designing and reusing adaptive systems at</w:t>
-      </w:r>
-      <w:r>
-        <w:rPr>
-          <w:rFonts w:ascii="IBM Plex Sans" w:hAnsi="IBM Plex Sans"/>
-          <w:sz w:val="21"/>
-          <w:szCs w:val="21"/>
-        </w:rPr>
-        <w:t xml:space="preserve"> </w:t>
-      </w:r>
-      <w:r>
-        <w:rPr>
-          <w:rFonts w:ascii="IBM Plex Sans" w:hAnsi="IBM Plex Sans"/>
-          <w:sz w:val="21"/>
-          <w:szCs w:val="21"/>
-        </w:rPr>
-        <w:t>different system layers, including architectural, OS, virtualization</w:t>
-      </w:r>
-      <w:r>
-        <w:rPr>
-          <w:rFonts w:ascii="IBM Plex Sans" w:hAnsi="IBM Plex Sans"/>
-          <w:sz w:val="21"/>
-          <w:szCs w:val="21"/>
-        </w:rPr>
-        <w:t xml:space="preserve"> </w:t>
-      </w:r>
-      <w:r>
-        <w:rPr>
-          <w:rFonts w:ascii="IBM Plex Sans" w:hAnsi="IBM Plex Sans"/>
-          <w:sz w:val="21"/>
-          <w:szCs w:val="21"/>
-        </w:rPr>
-        <w:t>technology, and network layers, as well as in using techniques that are</w:t>
-      </w:r>
-      <w:r>
-        <w:rPr>
-          <w:rFonts w:ascii="IBM Plex Sans" w:hAnsi="IBM Plex Sans"/>
-          <w:sz w:val="21"/>
-          <w:szCs w:val="21"/>
-        </w:rPr>
-        <w:t xml:space="preserve"> </w:t>
-      </w:r>
-      <w:r>
-        <w:rPr>
-          <w:rFonts w:ascii="IBM Plex Sans" w:hAnsi="IBM Plex Sans"/>
-          <w:sz w:val="21"/>
-          <w:szCs w:val="21"/>
-        </w:rPr>
-        <w:t>complementary to reflection. The workshop series also seek to provide an</w:t>
-      </w:r>
-      <w:r>
-        <w:rPr>
-          <w:rFonts w:ascii="IBM Plex Sans" w:hAnsi="IBM Plex Sans"/>
-          <w:sz w:val="21"/>
-          <w:szCs w:val="21"/>
-        </w:rPr>
-        <w:t xml:space="preserve"> </w:t>
-      </w:r>
-      <w:r>
-        <w:rPr>
-          <w:rFonts w:ascii="IBM Plex Sans" w:hAnsi="IBM Plex Sans"/>
-          <w:sz w:val="21"/>
-          <w:szCs w:val="21"/>
-        </w:rPr>
-        <w:t>exciting environment to foster cooperation among researchers.</w:t>
+        <w:t>complementary to reflection.</w:t>
       </w:r>
     </w:p>
     <w:p>
@@ -829,55 +1065,7 @@
           <w:sz w:val="21"/>
           <w:szCs w:val="21"/>
         </w:rPr>
-        <w:t>Experiences with adaptive and reflective technologies in specific domains</w:t>
-      </w:r>
-      <w:r>
-        <w:rPr>
-          <w:rFonts w:ascii="IBM Plex Sans" w:hAnsi="IBM Plex Sans"/>
-          <w:sz w:val="21"/>
-          <w:szCs w:val="21"/>
-        </w:rPr>
-        <w:t xml:space="preserve"> </w:t>
-      </w:r>
-      <w:r>
-        <w:rPr>
-          <w:rFonts w:ascii="IBM Plex Sans" w:hAnsi="IBM Plex Sans"/>
-          <w:sz w:val="21"/>
-          <w:szCs w:val="21"/>
-        </w:rPr>
-        <w:t>(e.g., sensor networks, ubiquitous/pervasive computing, mobile computing,</w:t>
-      </w:r>
-      <w:r>
-        <w:rPr>
-          <w:rFonts w:ascii="IBM Plex Sans" w:hAnsi="IBM Plex Sans"/>
-          <w:sz w:val="21"/>
-          <w:szCs w:val="21"/>
-        </w:rPr>
-        <w:t xml:space="preserve"> </w:t>
-      </w:r>
-      <w:r>
-        <w:rPr>
-          <w:rFonts w:ascii="IBM Plex Sans" w:hAnsi="IBM Plex Sans"/>
-          <w:sz w:val="21"/>
-          <w:szCs w:val="21"/>
-        </w:rPr>
-        <w:t>smart and connected communities, cyber-physical systems, Internet of Things,</w:t>
-      </w:r>
-      <w:r>
-        <w:rPr>
-          <w:rFonts w:ascii="IBM Plex Sans" w:hAnsi="IBM Plex Sans"/>
-          <w:sz w:val="21"/>
-          <w:szCs w:val="21"/>
-        </w:rPr>
-        <w:t xml:space="preserve"> </w:t>
-      </w:r>
-      <w:r>
-        <w:rPr>
-          <w:rFonts w:ascii="IBM Plex Sans" w:hAnsi="IBM Plex Sans"/>
-          <w:sz w:val="21"/>
-          <w:szCs w:val="21"/>
-        </w:rPr>
-        <w:t>cloud computing, P2P, Systems-of-Systems);</w:t>
+        <w:t>Experiences with adaptive and reflective technologies in specific domains (e.g., sensor networks, ubiquitous/pervasive computing, mobile computing, smart and connected communities, cyber-physical systems, Internet of Things, cloud computing, P2P, Systems-of-Systems);</w:t>
       </w:r>
     </w:p>
     <w:p>
@@ -904,23 +1092,7 @@
           <w:szCs w:val="21"/>
         </w:rPr>
         <w:lastRenderedPageBreak/>
-        <w:t>Cross-layer interactions and adaptation mechanisms, including network, OS,</w:t>
-      </w:r>
-      <w:r>
-        <w:rPr>
-          <w:rFonts w:ascii="IBM Plex Sans" w:hAnsi="IBM Plex Sans"/>
-          <w:sz w:val="21"/>
-          <w:szCs w:val="21"/>
-        </w:rPr>
-        <w:t xml:space="preserve"> </w:t>
-      </w:r>
-      <w:r>
-        <w:rPr>
-          <w:rFonts w:ascii="IBM Plex Sans" w:hAnsi="IBM Plex Sans"/>
-          <w:sz w:val="21"/>
-          <w:szCs w:val="21"/>
-        </w:rPr>
-        <w:t>VM &amp; device level techniques;</w:t>
+        <w:t>Cross-layer interactions and adaptation mechanisms, including network, OS, VM &amp; device level techniques;</w:t>
       </w:r>
     </w:p>
     <w:p>
@@ -946,23 +1118,7 @@
           <w:sz w:val="21"/>
           <w:szCs w:val="21"/>
         </w:rPr>
-        <w:t>Adaptation and reflection in the presence of heterogeneous execution and</w:t>
-      </w:r>
-      <w:r>
-        <w:rPr>
-          <w:rFonts w:ascii="IBM Plex Sans" w:hAnsi="IBM Plex Sans"/>
-          <w:sz w:val="21"/>
-          <w:szCs w:val="21"/>
-        </w:rPr>
-        <w:t xml:space="preserve"> </w:t>
-      </w:r>
-      <w:r>
-        <w:rPr>
-          <w:rFonts w:ascii="IBM Plex Sans" w:hAnsi="IBM Plex Sans"/>
-          <w:sz w:val="21"/>
-          <w:szCs w:val="21"/>
-        </w:rPr>
-        <w:t>programming paradigms;</w:t>
+        <w:t>Adaptation and reflection in the presence of heterogeneous execution and programming paradigms;</w:t>
       </w:r>
     </w:p>
     <w:p>
@@ -988,39 +1144,7 @@
           <w:sz w:val="21"/>
           <w:szCs w:val="21"/>
         </w:rPr>
-        <w:t>Incorporating non-functional properties into middleware, including real-time,</w:t>
-      </w:r>
-      <w:r>
-        <w:rPr>
-          <w:rFonts w:ascii="IBM Plex Sans" w:hAnsi="IBM Plex Sans"/>
-          <w:sz w:val="21"/>
-          <w:szCs w:val="21"/>
-        </w:rPr>
-        <w:t xml:space="preserve"> </w:t>
-      </w:r>
-      <w:r>
-        <w:rPr>
-          <w:rFonts w:ascii="IBM Plex Sans" w:hAnsi="IBM Plex Sans"/>
-          <w:sz w:val="21"/>
-          <w:szCs w:val="21"/>
-        </w:rPr>
-        <w:t>fault-tolerance, immutability, persistence, security, trust, privacy and</w:t>
-      </w:r>
-      <w:r>
-        <w:rPr>
-          <w:rFonts w:ascii="IBM Plex Sans" w:hAnsi="IBM Plex Sans"/>
-          <w:sz w:val="21"/>
-          <w:szCs w:val="21"/>
-        </w:rPr>
-        <w:t xml:space="preserve"> </w:t>
-      </w:r>
-      <w:r>
-        <w:rPr>
-          <w:rFonts w:ascii="IBM Plex Sans" w:hAnsi="IBM Plex Sans"/>
-          <w:sz w:val="21"/>
-          <w:szCs w:val="21"/>
-        </w:rPr>
-        <w:t>so on;</w:t>
+        <w:t>Incorporating non-functional properties into middleware, including real-time, fault-tolerance, immutability, persistence, security, trust, privacy and so on;</w:t>
       </w:r>
     </w:p>
     <w:p>
@@ -1046,23 +1170,7 @@
           <w:sz w:val="21"/>
           <w:szCs w:val="21"/>
         </w:rPr>
-        <w:t>Fundamental developments in the theory and practice of reflection, adaptation</w:t>
-      </w:r>
-      <w:r>
-        <w:rPr>
-          <w:rFonts w:ascii="IBM Plex Sans" w:hAnsi="IBM Plex Sans"/>
-          <w:sz w:val="21"/>
-          <w:szCs w:val="21"/>
-        </w:rPr>
-        <w:t xml:space="preserve"> </w:t>
-      </w:r>
-      <w:r>
-        <w:rPr>
-          <w:rFonts w:ascii="IBM Plex Sans" w:hAnsi="IBM Plex Sans"/>
-          <w:sz w:val="21"/>
-          <w:szCs w:val="21"/>
-        </w:rPr>
-        <w:t>and control, as it relates to middleware and its interaction with other layers;</w:t>
+        <w:t>Fundamental developments in the theory and practice of reflection, adaptation and control, as it relates to middleware and its interaction with other layers;</w:t>
       </w:r>
     </w:p>
     <w:p>
@@ -1088,23 +1196,7 @@
           <w:sz w:val="21"/>
           <w:szCs w:val="21"/>
         </w:rPr>
-        <w:t>Techniques to improve performance and/or scalability of adaptive and</w:t>
-      </w:r>
-      <w:r>
-        <w:rPr>
-          <w:rFonts w:ascii="IBM Plex Sans" w:hAnsi="IBM Plex Sans"/>
-          <w:sz w:val="21"/>
-          <w:szCs w:val="21"/>
-        </w:rPr>
-        <w:t xml:space="preserve"> </w:t>
-      </w:r>
-      <w:r>
-        <w:rPr>
-          <w:rFonts w:ascii="IBM Plex Sans" w:hAnsi="IBM Plex Sans"/>
-          <w:sz w:val="21"/>
-          <w:szCs w:val="21"/>
-        </w:rPr>
-        <w:t>reflective mechanisms;</w:t>
+        <w:t>Techniques to improve performance and/or scalability of adaptive and reflective mechanisms;</w:t>
       </w:r>
     </w:p>
     <w:p>
@@ -1130,23 +1222,7 @@
           <w:sz w:val="21"/>
           <w:szCs w:val="21"/>
         </w:rPr>
-        <w:t>Evaluation methodologies for adaptive and reflective middleware; guidelines,</w:t>
-      </w:r>
-      <w:r>
-        <w:rPr>
-          <w:rFonts w:ascii="IBM Plex Sans" w:hAnsi="IBM Plex Sans"/>
-          <w:sz w:val="21"/>
-          <w:szCs w:val="21"/>
-        </w:rPr>
-        <w:t xml:space="preserve"> </w:t>
-      </w:r>
-      <w:r>
-        <w:rPr>
-          <w:rFonts w:ascii="IBM Plex Sans" w:hAnsi="IBM Plex Sans"/>
-          <w:sz w:val="21"/>
-          <w:szCs w:val="21"/>
-        </w:rPr>
-        <w:t>testbeds and benchmarks;</w:t>
+        <w:t>Evaluation methodologies for adaptive and reflective middleware; guidelines, testbeds and benchmarks;</w:t>
       </w:r>
     </w:p>
     <w:p>
@@ -1198,23 +1274,7 @@
           <w:sz w:val="21"/>
           <w:szCs w:val="21"/>
         </w:rPr>
-        <w:t>Design and programming abstractions to manage the complexity of adaptive and</w:t>
-      </w:r>
-      <w:r>
-        <w:rPr>
-          <w:rFonts w:ascii="IBM Plex Sans" w:hAnsi="IBM Plex Sans"/>
-          <w:sz w:val="21"/>
-          <w:szCs w:val="21"/>
-        </w:rPr>
-        <w:t xml:space="preserve"> </w:t>
-      </w:r>
-      <w:r>
-        <w:rPr>
-          <w:rFonts w:ascii="IBM Plex Sans" w:hAnsi="IBM Plex Sans"/>
-          <w:sz w:val="21"/>
-          <w:szCs w:val="21"/>
-        </w:rPr>
-        <w:t>reflective mechanisms;</w:t>
+        <w:t>Design and programming abstractions to manage the complexity of adaptive and reflective mechanisms;</w:t>
       </w:r>
     </w:p>
     <w:p>
@@ -1240,23 +1300,7 @@
           <w:sz w:val="21"/>
           <w:szCs w:val="21"/>
         </w:rPr>
-        <w:t>Software engineering methodologies for the design and development of adaptive</w:t>
-      </w:r>
-      <w:r>
-        <w:rPr>
-          <w:rFonts w:ascii="IBM Plex Sans" w:hAnsi="IBM Plex Sans"/>
-          <w:sz w:val="21"/>
-          <w:szCs w:val="21"/>
-        </w:rPr>
-        <w:t xml:space="preserve"> </w:t>
-      </w:r>
-      <w:r>
-        <w:rPr>
-          <w:rFonts w:ascii="IBM Plex Sans" w:hAnsi="IBM Plex Sans"/>
-          <w:sz w:val="21"/>
-          <w:szCs w:val="21"/>
-        </w:rPr>
-        <w:t>middleware;</w:t>
+        <w:t>Software engineering methodologies for the design and development of adaptive middleware;</w:t>
       </w:r>
     </w:p>
     <w:p>
@@ -1282,23 +1326,7 @@
           <w:sz w:val="21"/>
           <w:szCs w:val="21"/>
         </w:rPr>
-        <w:t>Methods for reasoning, storing and dynamically updating knowledge about the</w:t>
-      </w:r>
-      <w:r>
-        <w:rPr>
-          <w:rFonts w:ascii="IBM Plex Sans" w:hAnsi="IBM Plex Sans"/>
-          <w:sz w:val="21"/>
-          <w:szCs w:val="21"/>
-        </w:rPr>
-        <w:t xml:space="preserve"> </w:t>
-      </w:r>
-      <w:r>
-        <w:rPr>
-          <w:rFonts w:ascii="IBM Plex Sans" w:hAnsi="IBM Plex Sans"/>
-          <w:sz w:val="21"/>
-          <w:szCs w:val="21"/>
-        </w:rPr>
-        <w:t>services provided by adaptive/reflective middleware;</w:t>
+        <w:t>Methods for reasoning, storing and dynamically updating knowledge about the services provided by adaptive/reflective middleware;</w:t>
       </w:r>
     </w:p>
     <w:p>
@@ -1324,23 +1352,7 @@
           <w:sz w:val="21"/>
           <w:szCs w:val="21"/>
         </w:rPr>
-        <w:t>The role of AI and machine learning in the design of lifelong adaptive</w:t>
-      </w:r>
-      <w:r>
-        <w:rPr>
-          <w:rFonts w:ascii="IBM Plex Sans" w:hAnsi="IBM Plex Sans"/>
-          <w:sz w:val="21"/>
-          <w:szCs w:val="21"/>
-        </w:rPr>
-        <w:t xml:space="preserve"> </w:t>
-      </w:r>
-      <w:r>
-        <w:rPr>
-          <w:rFonts w:ascii="IBM Plex Sans" w:hAnsi="IBM Plex Sans"/>
-          <w:sz w:val="21"/>
-          <w:szCs w:val="21"/>
-        </w:rPr>
-        <w:t>middleware;</w:t>
+        <w:t>The role of AI and machine learning in the design of lifelong adaptive middleware;</w:t>
       </w:r>
     </w:p>
     <w:p>
@@ -1366,23 +1378,7 @@
           <w:sz w:val="21"/>
           <w:szCs w:val="21"/>
         </w:rPr>
-        <w:t>Metrics on properties such as cost-of-adaptation, quality-of-adaptation,</w:t>
-      </w:r>
-      <w:r>
-        <w:rPr>
-          <w:rFonts w:ascii="IBM Plex Sans" w:hAnsi="IBM Plex Sans"/>
-          <w:sz w:val="21"/>
-          <w:szCs w:val="21"/>
-        </w:rPr>
-        <w:t xml:space="preserve"> </w:t>
-      </w:r>
-      <w:r>
-        <w:rPr>
-          <w:rFonts w:ascii="IBM Plex Sans" w:hAnsi="IBM Plex Sans"/>
-          <w:sz w:val="21"/>
-          <w:szCs w:val="21"/>
-        </w:rPr>
-        <w:t>consistency-of-adaptation, yields.</w:t>
+        <w:t>Metrics on properties such as cost-of-adaptation, quality-of-adaptation, consistency-of-adaptation, yields.</w:t>
       </w:r>
     </w:p>
     <w:p>
@@ -1449,24 +1445,6 @@
           <w:szCs w:val="21"/>
         </w:rPr>
         <w:t xml:space="preserve">All submissions should be made electronically through </w:t>
-      </w:r>
-      <w:proofErr w:type="spellStart"/>
-      <w:r>
-        <w:rPr>
-          <w:rFonts w:ascii="IBM Plex Sans" w:hAnsi="IBM Plex Sans"/>
-          <w:sz w:val="21"/>
-          <w:szCs w:val="21"/>
-        </w:rPr>
-        <w:t>HotCRP</w:t>
-      </w:r>
-      <w:proofErr w:type="spellEnd"/>
-      <w:r>
-        <w:rPr>
-          <w:rFonts w:ascii="IBM Plex Sans" w:hAnsi="IBM Plex Sans"/>
-          <w:sz w:val="21"/>
-          <w:szCs w:val="21"/>
-        </w:rPr>
-        <w:t xml:space="preserve"> (submission link will be provided at </w:t>
       </w:r>
       <w:hyperlink r:id="rId6" w:history="1">
         <w:r>
@@ -1476,7 +1454,7 @@
             <w:sz w:val="21"/>
             <w:szCs w:val="21"/>
           </w:rPr>
-          <w:t>https://armworkshop.github.io/</w:t>
+          <w:t>https://arm2020.hotcrp.com</w:t>
         </w:r>
       </w:hyperlink>
       <w:r>
@@ -1485,7 +1463,7 @@
           <w:sz w:val="21"/>
           <w:szCs w:val="21"/>
         </w:rPr>
-        <w:t>).</w:t>
+        <w:t>.</w:t>
       </w:r>
     </w:p>
     <w:p>
@@ -1720,6 +1698,15 @@
         </w:rPr>
         <w:t>Internet Services and Applications.</w:t>
       </w:r>
+    </w:p>
+    <w:p>
+      <w:pPr>
+        <w:rPr>
+          <w:rFonts w:ascii="IBM Plex Sans" w:hAnsi="IBM Plex Sans"/>
+          <w:sz w:val="21"/>
+          <w:szCs w:val="21"/>
+        </w:rPr>
+      </w:pPr>
     </w:p>
     <w:p>
       <w:pPr>

</xml_diff>